<commit_message>
Completed task F68-Tutorial Introduction on the Android application
</commit_message>
<xml_diff>
--- a/DevEnv setup.docx
+++ b/DevEnv setup.docx
@@ -5847,46 +5847,6 @@
     </w:p>
     <w:p>
       <w:pPr>
-        <w:pStyle w:val="ListParagraph"/>
-        <w:numPr>
-          <w:ilvl w:val="0"/>
-          <w:numId w:val="4"/>
-        </w:numPr>
-        <w:rPr>
-          <w:lang w:val="en-US"/>
-        </w:rPr>
-      </w:pPr>
-      <w:proofErr w:type="spellStart"/>
-      <w:r>
-        <w:rPr>
-          <w:lang w:val="en-US"/>
-        </w:rPr>
-        <w:t>nineoldandroids</w:t>
-      </w:r>
-      <w:proofErr w:type="spellEnd"/>
-      <w:r>
-        <w:rPr>
-          <w:lang w:val="en-US"/>
-        </w:rPr>
-        <w:t xml:space="preserve"> (</w:t>
-      </w:r>
-      <w:proofErr w:type="spellStart"/>
-      <w:r>
-        <w:rPr>
-          <w:lang w:val="en-US"/>
-        </w:rPr>
-        <w:t>com.nineoldandroids</w:t>
-      </w:r>
-      <w:proofErr w:type="spellEnd"/>
-      <w:r>
-        <w:rPr>
-          <w:lang w:val="en-US"/>
-        </w:rPr>
-        <w:t>)</w:t>
-      </w:r>
-    </w:p>
-    <w:p>
-      <w:pPr>
         <w:rPr>
           <w:lang w:val="en-US"/>
         </w:rPr>
@@ -5912,9 +5872,9 @@
         </w:rPr>
         <w:drawing>
           <wp:inline distT="0" distB="0" distL="0" distR="0">
-            <wp:extent cx="3305175" cy="2986667"/>
-            <wp:effectExtent l="19050" t="0" r="9525" b="0"/>
-            <wp:docPr id="1" name="Picture 1"/>
+            <wp:extent cx="4362450" cy="3918695"/>
+            <wp:effectExtent l="19050" t="0" r="0" b="0"/>
+            <wp:docPr id="2" name="Picture 1"/>
             <wp:cNvGraphicFramePr>
               <a:graphicFrameLocks xmlns:a="http://schemas.openxmlformats.org/drawingml/2006/main" noChangeAspect="1"/>
             </wp:cNvGraphicFramePr>
@@ -5937,7 +5897,7 @@
                   <pic:spPr bwMode="auto">
                     <a:xfrm>
                       <a:off x="0" y="0"/>
-                      <a:ext cx="3305175" cy="2986667"/>
+                      <a:ext cx="4362450" cy="3918695"/>
                     </a:xfrm>
                     <a:prstGeom prst="rect">
                       <a:avLst/>
@@ -5955,33 +5915,6 @@
             </a:graphic>
           </wp:inline>
         </w:drawing>
-      </w:r>
-    </w:p>
-    <w:p>
-      <w:pPr>
-        <w:rPr>
-          <w:lang w:val="en-US"/>
-        </w:rPr>
-      </w:pPr>
-      <w:r>
-        <w:rPr>
-          <w:lang w:val="en-US"/>
-        </w:rPr>
-        <w:t>Be aware of the fact that when downloaded and compiled “</w:t>
-      </w:r>
-      <w:proofErr w:type="spellStart"/>
-      <w:r>
-        <w:rPr>
-          <w:lang w:val="en-US"/>
-        </w:rPr>
-        <w:t>nineoldandroids</w:t>
-      </w:r>
-      <w:proofErr w:type="spellEnd"/>
-      <w:r>
-        <w:rPr>
-          <w:lang w:val="en-US"/>
-        </w:rPr>
-        <w:t>” is automatically named “library”.</w:t>
       </w:r>
     </w:p>
     <w:sectPr>

</xml_diff>